<commit_message>
small cheat sheet changes, removed msi_start and msi_leave, more secure
</commit_message>
<xml_diff>
--- a/Cheat Sheets/1a_CHEAT SHEET_UNIX.docx
+++ b/Cheat Sheets/1a_CHEAT SHEET_UNIX.docx
@@ -78,7 +78,12 @@
       </w:r>
       <w:r>
         <w:tab/>
-        <w:t>Bash msi_</w:t>
+      </w:r>
+      <w:r>
+        <w:t>b</w:t>
+      </w:r>
+      <w:r>
+        <w:t>ash msi_</w:t>
       </w:r>
       <w:r>
         <w:t>leave</w:t>
@@ -91,40 +96,8 @@
       <w:pPr>
         <w:spacing w:after="0" w:line="240" w:lineRule="auto"/>
       </w:pPr>
-    </w:p>
-    <w:p>
-      <w:pPr>
-        <w:spacing w:after="0" w:line="240" w:lineRule="auto"/>
-      </w:pPr>
       <w:r>
         <w:t>SETUP STUFF</w:t>
-      </w:r>
-    </w:p>
-    <w:p>
-      <w:pPr>
-        <w:spacing w:after="0" w:line="240" w:lineRule="auto"/>
-      </w:pPr>
-      <w:r>
-        <w:tab/>
-        <w:t xml:space="preserve">Ubuntu </w:t>
-      </w:r>
-    </w:p>
-    <w:p>
-      <w:pPr>
-        <w:spacing w:after="0" w:line="240" w:lineRule="auto"/>
-      </w:pPr>
-      <w:r>
-        <w:tab/>
-        <w:t>Username: gray</w:t>
-      </w:r>
-    </w:p>
-    <w:p>
-      <w:pPr>
-        <w:spacing w:after="0" w:line="240" w:lineRule="auto"/>
-      </w:pPr>
-      <w:r>
-        <w:tab/>
-        <w:t>Password: #3MollyG</w:t>
       </w:r>
     </w:p>
     <w:p>
@@ -684,652 +657,1481 @@
         <w:spacing w:after="0" w:line="240" w:lineRule="auto"/>
       </w:pPr>
       <w:r>
+        <w:tab/>
+      </w:r>
+      <w:r>
+        <w:tab/>
+      </w:r>
+      <w:r>
+        <w:tab/>
+        <w:t>do [blank]</w:t>
+      </w:r>
+    </w:p>
+    <w:p>
+      <w:pPr>
+        <w:spacing w:after="0" w:line="240" w:lineRule="auto"/>
+      </w:pPr>
+      <w:r>
+        <w:tab/>
+      </w:r>
+      <w:r>
+        <w:tab/>
+        <w:t>done</w:t>
+      </w:r>
+    </w:p>
+    <w:p>
+      <w:pPr>
+        <w:spacing w:after="0" w:line="240" w:lineRule="auto"/>
+      </w:pPr>
+      <w:r>
+        <w:tab/>
+        <w:t xml:space="preserve">bash </w:t>
+      </w:r>
+      <w:r>
+        <w:rPr>
+          <w:color w:val="0070C0"/>
+        </w:rPr>
+        <w:t>script</w:t>
+      </w:r>
+      <w:r>
+        <w:t xml:space="preserve">.sh </w:t>
+      </w:r>
+      <w:r>
+        <w:rPr>
+          <w:color w:val="0070C0"/>
+        </w:rPr>
+        <w:t>$1 $2 $3</w:t>
+      </w:r>
+      <w:r>
+        <w:rPr>
+          <w:color w:val="0070C0"/>
+        </w:rPr>
+        <w:t xml:space="preserve"> </w:t>
+      </w:r>
+      <w:r>
+        <w:t xml:space="preserve">(ex: bash script.sh flatfish silversides </w:t>
+      </w:r>
+      <w:proofErr w:type="spellStart"/>
+      <w:r>
+        <w:t>sciaenids</w:t>
+      </w:r>
+      <w:proofErr w:type="spellEnd"/>
+      <w:r>
+        <w:t>)</w:t>
+      </w:r>
+    </w:p>
+    <w:p>
+      <w:pPr>
+        <w:spacing w:after="0" w:line="240" w:lineRule="auto"/>
+      </w:pPr>
+      <w:r>
+        <w:t>SHORTCUTS</w:t>
+      </w:r>
+    </w:p>
+    <w:p>
+      <w:pPr>
+        <w:spacing w:after="0" w:line="240" w:lineRule="auto"/>
+      </w:pPr>
+      <w:r>
         <w:lastRenderedPageBreak/>
         <w:tab/>
-      </w:r>
-      <w:r>
-        <w:tab/>
-      </w:r>
-      <w:r>
-        <w:tab/>
-        <w:t>do [blank]</w:t>
-      </w:r>
-    </w:p>
-    <w:p>
-      <w:pPr>
-        <w:spacing w:after="0" w:line="240" w:lineRule="auto"/>
-      </w:pPr>
-      <w:r>
-        <w:tab/>
-      </w:r>
-      <w:r>
-        <w:tab/>
-        <w:t>done</w:t>
-      </w:r>
-    </w:p>
-    <w:p>
-      <w:pPr>
-        <w:spacing w:after="0" w:line="240" w:lineRule="auto"/>
-      </w:pPr>
-      <w:r>
-        <w:tab/>
-        <w:t xml:space="preserve">bash </w:t>
+        <w:t>tab: autocomplete</w:t>
+      </w:r>
+    </w:p>
+    <w:p>
+      <w:pPr>
+        <w:spacing w:after="0" w:line="240" w:lineRule="auto"/>
+      </w:pPr>
+      <w:r>
+        <w:tab/>
+        <w:t>up/down arrows: navigate history of commands</w:t>
+      </w:r>
+    </w:p>
+    <w:p>
+      <w:pPr>
+        <w:spacing w:after="0" w:line="240" w:lineRule="auto"/>
+      </w:pPr>
+      <w:r>
+        <w:tab/>
+      </w:r>
+      <w:proofErr w:type="spellStart"/>
+      <w:r>
+        <w:t>ctrl+A</w:t>
+      </w:r>
+      <w:proofErr w:type="spellEnd"/>
+      <w:r>
+        <w:t>: go to beginning of line</w:t>
+      </w:r>
+    </w:p>
+    <w:p>
+      <w:pPr>
+        <w:spacing w:after="0" w:line="240" w:lineRule="auto"/>
+      </w:pPr>
+      <w:r>
+        <w:tab/>
+      </w:r>
+      <w:proofErr w:type="spellStart"/>
+      <w:r>
+        <w:t>ctrl+E</w:t>
+      </w:r>
+      <w:proofErr w:type="spellEnd"/>
+      <w:r>
+        <w:t>: go to end of line</w:t>
+      </w:r>
+    </w:p>
+    <w:p>
+      <w:pPr>
+        <w:spacing w:after="0" w:line="240" w:lineRule="auto"/>
+      </w:pPr>
+      <w:r>
+        <w:tab/>
+      </w:r>
+      <w:proofErr w:type="spellStart"/>
+      <w:r>
+        <w:t>ctrl+L</w:t>
+      </w:r>
+      <w:proofErr w:type="spellEnd"/>
+      <w:r>
+        <w:t>: clear the screen</w:t>
+      </w:r>
+    </w:p>
+    <w:p>
+      <w:pPr>
+        <w:spacing w:after="0" w:line="240" w:lineRule="auto"/>
+      </w:pPr>
+      <w:r>
+        <w:tab/>
+      </w:r>
+      <w:proofErr w:type="spellStart"/>
+      <w:r>
+        <w:t>ctrl+U</w:t>
+      </w:r>
+      <w:proofErr w:type="spellEnd"/>
+      <w:r>
+        <w:t>: clear line before cursor</w:t>
+      </w:r>
+    </w:p>
+    <w:p>
+      <w:pPr>
+        <w:spacing w:after="0" w:line="240" w:lineRule="auto"/>
+      </w:pPr>
+      <w:r>
+        <w:tab/>
+      </w:r>
+      <w:proofErr w:type="spellStart"/>
+      <w:r>
+        <w:t>ctrl+K</w:t>
+      </w:r>
+      <w:proofErr w:type="spellEnd"/>
+      <w:r>
+        <w:t>: clear line after cursor</w:t>
+      </w:r>
+    </w:p>
+    <w:p>
+      <w:pPr>
+        <w:spacing w:after="0" w:line="240" w:lineRule="auto"/>
+      </w:pPr>
+      <w:r>
+        <w:tab/>
+      </w:r>
+      <w:proofErr w:type="spellStart"/>
+      <w:r>
+        <w:t>ctrl+C</w:t>
+      </w:r>
+      <w:proofErr w:type="spellEnd"/>
+      <w:r>
+        <w:t>: kill the command that is currently running</w:t>
+      </w:r>
+    </w:p>
+    <w:p>
+      <w:pPr>
+        <w:spacing w:after="0" w:line="240" w:lineRule="auto"/>
+      </w:pPr>
+      <w:r>
+        <w:tab/>
+      </w:r>
+      <w:proofErr w:type="spellStart"/>
+      <w:r>
+        <w:t>ctrl+D</w:t>
+      </w:r>
+      <w:proofErr w:type="spellEnd"/>
+      <w:r>
+        <w:t>: exit current shell</w:t>
+      </w:r>
+    </w:p>
+    <w:p>
+      <w:pPr>
+        <w:spacing w:after="0" w:line="240" w:lineRule="auto"/>
+      </w:pPr>
+      <w:r>
+        <w:tab/>
+      </w:r>
+      <w:proofErr w:type="spellStart"/>
+      <w:r>
+        <w:t>alt+F</w:t>
+      </w:r>
+      <w:proofErr w:type="spellEnd"/>
+      <w:r>
+        <w:t xml:space="preserve">: move cursor </w:t>
+      </w:r>
+      <w:proofErr w:type="spellStart"/>
+      <w:r>
+        <w:t>fwd</w:t>
+      </w:r>
+      <w:proofErr w:type="spellEnd"/>
+      <w:r>
+        <w:t xml:space="preserve"> one word</w:t>
+      </w:r>
+    </w:p>
+    <w:p>
+      <w:pPr>
+        <w:spacing w:after="0" w:line="240" w:lineRule="auto"/>
+      </w:pPr>
+      <w:r>
+        <w:tab/>
+      </w:r>
+      <w:proofErr w:type="spellStart"/>
+      <w:r>
+        <w:t>alt+B</w:t>
+      </w:r>
+      <w:proofErr w:type="spellEnd"/>
+      <w:r>
+        <w:t>: move cursor back one word</w:t>
+      </w:r>
+    </w:p>
+    <w:p>
+      <w:pPr>
+        <w:spacing w:after="0" w:line="240" w:lineRule="auto"/>
+      </w:pPr>
+      <w:r>
+        <w:t>CREATE A SCRIPT</w:t>
+      </w:r>
+    </w:p>
+    <w:p>
+      <w:pPr>
+        <w:spacing w:after="0" w:line="240" w:lineRule="auto"/>
+      </w:pPr>
+      <w:r>
+        <w:tab/>
+        <w:t xml:space="preserve">touch [filename.sh] </w:t>
+      </w:r>
+      <w:r>
+        <w:sym w:font="Wingdings" w:char="F0E0"/>
+      </w:r>
+      <w:r>
+        <w:t xml:space="preserve"> create script file</w:t>
+      </w:r>
+    </w:p>
+    <w:p>
+      <w:pPr>
+        <w:spacing w:after="0" w:line="240" w:lineRule="auto"/>
+      </w:pPr>
+      <w:r>
+        <w:tab/>
+      </w:r>
+      <w:proofErr w:type="spellStart"/>
+      <w:r>
+        <w:t>gedit</w:t>
+      </w:r>
+      <w:proofErr w:type="spellEnd"/>
+      <w:r>
+        <w:t xml:space="preserve"> [filename.sh] &amp; </w:t>
+      </w:r>
+      <w:r>
+        <w:sym w:font="Wingdings" w:char="F0E0"/>
+      </w:r>
+      <w:r>
+        <w:t xml:space="preserve"> open file in text editor</w:t>
+      </w:r>
+    </w:p>
+    <w:p>
+      <w:pPr>
+        <w:spacing w:after="0" w:line="240" w:lineRule="auto"/>
+      </w:pPr>
+      <w:r>
+        <w:t>FUNCTIONS</w:t>
+      </w:r>
+    </w:p>
+    <w:p>
+      <w:pPr>
+        <w:spacing w:after="0" w:line="240" w:lineRule="auto"/>
+      </w:pPr>
+      <w:r>
+        <w:tab/>
+        <w:t xml:space="preserve">echo: print </w:t>
+      </w:r>
+    </w:p>
+    <w:p>
+      <w:pPr>
+        <w:spacing w:after="0" w:line="240" w:lineRule="auto"/>
+        <w:ind w:left="720" w:firstLine="720"/>
+      </w:pPr>
+      <w:r>
+        <w:t>*</w:t>
+      </w:r>
+      <w:r>
+        <w:t>echo $HOME: print location of home directory</w:t>
+      </w:r>
+    </w:p>
+    <w:p>
+      <w:pPr>
+        <w:spacing w:after="0" w:line="240" w:lineRule="auto"/>
+      </w:pPr>
+      <w:r>
+        <w:tab/>
+      </w:r>
+      <w:proofErr w:type="spellStart"/>
+      <w:r>
+        <w:t>cal</w:t>
+      </w:r>
+      <w:proofErr w:type="spellEnd"/>
+      <w:r>
+        <w:t>: print calendar</w:t>
+      </w:r>
+    </w:p>
+    <w:p>
+      <w:pPr>
+        <w:spacing w:after="0" w:line="240" w:lineRule="auto"/>
+      </w:pPr>
+      <w:r>
+        <w:tab/>
+        <w:t xml:space="preserve">man </w:t>
       </w:r>
       <w:r>
         <w:rPr>
           <w:color w:val="0070C0"/>
         </w:rPr>
-        <w:t>script</w:t>
-      </w:r>
-      <w:r>
-        <w:t xml:space="preserve">.sh </w:t>
-      </w:r>
-      <w:r>
+        <w:t>command</w:t>
+      </w:r>
+      <w:r>
+        <w:t>: access manual of a command</w:t>
+      </w:r>
+    </w:p>
+    <w:p>
+      <w:pPr>
+        <w:spacing w:after="0" w:line="240" w:lineRule="auto"/>
+      </w:pPr>
+      <w:r>
+        <w:tab/>
+      </w:r>
+      <w:r>
+        <w:tab/>
+        <w:t>*q: close manual</w:t>
+      </w:r>
+    </w:p>
+    <w:p>
+      <w:pPr>
+        <w:spacing w:after="0" w:line="240" w:lineRule="auto"/>
+      </w:pPr>
+      <w:r>
+        <w:tab/>
+      </w:r>
+      <w:proofErr w:type="spellStart"/>
+      <w:r>
+        <w:t>unix</w:t>
+      </w:r>
+      <w:proofErr w:type="spellEnd"/>
+      <w:r>
+        <w:t xml:space="preserve"> man page [COMMAND]: search online for manual</w:t>
+      </w:r>
+    </w:p>
+    <w:p>
+      <w:pPr>
+        <w:spacing w:after="0" w:line="240" w:lineRule="auto"/>
+      </w:pPr>
+      <w:r>
+        <w:tab/>
+        <w:t>cd: change directory</w:t>
+      </w:r>
+    </w:p>
+    <w:p>
+      <w:pPr>
+        <w:spacing w:after="0" w:line="240" w:lineRule="auto"/>
+      </w:pPr>
+      <w:r>
+        <w:tab/>
+      </w:r>
+      <w:r>
+        <w:tab/>
+        <w:t>*argum</w:t>
+      </w:r>
+      <w:r>
+        <w:t>ent: which directory to change to</w:t>
+      </w:r>
+    </w:p>
+    <w:p>
+      <w:pPr>
+        <w:spacing w:after="0" w:line="240" w:lineRule="auto"/>
+      </w:pPr>
+      <w:r>
+        <w:tab/>
+      </w:r>
+      <w:r>
+        <w:tab/>
+        <w:t>*cd</w:t>
+      </w:r>
+      <w:proofErr w:type="gramStart"/>
+      <w:r>
+        <w:t xml:space="preserve"> ..</w:t>
+      </w:r>
+      <w:proofErr w:type="gramEnd"/>
+      <w:r>
+        <w:t>: move up one directory</w:t>
+      </w:r>
+    </w:p>
+    <w:p>
+      <w:pPr>
+        <w:spacing w:after="0" w:line="240" w:lineRule="auto"/>
+      </w:pPr>
+      <w:r>
+        <w:tab/>
+      </w:r>
+      <w:r>
+        <w:tab/>
+        <w:t>*cd /: move to root directory</w:t>
+      </w:r>
+    </w:p>
+    <w:p>
+      <w:pPr>
+        <w:spacing w:after="0" w:line="240" w:lineRule="auto"/>
+      </w:pPr>
+      <w:r>
+        <w:tab/>
+      </w:r>
+      <w:r>
+        <w:tab/>
+        <w:t>*cd ~: move to home directory</w:t>
+      </w:r>
+    </w:p>
+    <w:p>
+      <w:pPr>
+        <w:spacing w:after="0" w:line="240" w:lineRule="auto"/>
+      </w:pPr>
+      <w:r>
+        <w:tab/>
+      </w:r>
+      <w:r>
+        <w:tab/>
+        <w:t>*cd –: go back to the directory you previously visited (like back in browser)</w:t>
+      </w:r>
+    </w:p>
+    <w:p>
+      <w:pPr>
+        <w:spacing w:after="0" w:line="240" w:lineRule="auto"/>
+      </w:pPr>
+      <w:r>
+        <w:tab/>
+      </w:r>
+      <w:proofErr w:type="spellStart"/>
+      <w:r>
+        <w:t>pwd</w:t>
+      </w:r>
+      <w:proofErr w:type="spellEnd"/>
+      <w:r>
+        <w:t>: print working directory</w:t>
+      </w:r>
+    </w:p>
+    <w:p>
+      <w:pPr>
+        <w:spacing w:after="0" w:line="240" w:lineRule="auto"/>
+      </w:pPr>
+      <w:r>
+        <w:tab/>
+        <w:t>ls: list files and subdirectories in the current directory</w:t>
+      </w:r>
+    </w:p>
+    <w:p>
+      <w:pPr>
+        <w:spacing w:after="0" w:line="240" w:lineRule="auto"/>
+      </w:pPr>
+      <w:r>
+        <w:tab/>
+      </w:r>
+      <w:r>
+        <w:tab/>
+        <w:t>*ls -a: all files</w:t>
+      </w:r>
+    </w:p>
+    <w:p>
+      <w:pPr>
+        <w:spacing w:after="0" w:line="240" w:lineRule="auto"/>
+      </w:pPr>
+      <w:r>
+        <w:tab/>
+      </w:r>
+      <w:r>
+        <w:tab/>
+        <w:t xml:space="preserve">*ls -l: long list with details on permissions, user, owner, size, </w:t>
+      </w:r>
+      <w:proofErr w:type="spellStart"/>
+      <w:r>
+        <w:t>etc</w:t>
+      </w:r>
+      <w:proofErr w:type="spellEnd"/>
+    </w:p>
+    <w:p>
+      <w:pPr>
+        <w:spacing w:after="0" w:line="240" w:lineRule="auto"/>
+      </w:pPr>
+      <w:r>
+        <w:tab/>
+      </w:r>
+      <w:r>
+        <w:tab/>
+      </w:r>
+      <w:r>
+        <w:tab/>
+        <w:t xml:space="preserve">First letter </w:t>
+      </w:r>
+      <w:r>
+        <w:sym w:font="Wingdings" w:char="F0E0"/>
+      </w:r>
+      <w:r>
+        <w:t xml:space="preserve"> d: directory, -:file</w:t>
+      </w:r>
+    </w:p>
+    <w:p>
+      <w:pPr>
+        <w:spacing w:after="0" w:line="240" w:lineRule="auto"/>
+      </w:pPr>
+      <w:r>
+        <w:tab/>
+      </w:r>
+      <w:r>
+        <w:tab/>
+      </w:r>
+      <w:r>
+        <w:tab/>
+        <w:t xml:space="preserve">Second, third, and fourth letter </w:t>
+      </w:r>
+      <w:r>
+        <w:sym w:font="Wingdings" w:char="F0E0"/>
+      </w:r>
+      <w:r>
+        <w:t xml:space="preserve"> user permissions; r: read, w: write, x: execute</w:t>
+      </w:r>
+    </w:p>
+    <w:p>
+      <w:pPr>
+        <w:spacing w:after="0" w:line="240" w:lineRule="auto"/>
+      </w:pPr>
+      <w:r>
+        <w:tab/>
+      </w:r>
+      <w:r>
+        <w:tab/>
+      </w:r>
+      <w:r>
+        <w:tab/>
+        <w:t xml:space="preserve">Fifth, sixth, seventh letter </w:t>
+      </w:r>
+      <w:r>
+        <w:sym w:font="Wingdings" w:char="F0E0"/>
+      </w:r>
+      <w:r>
+        <w:t xml:space="preserve"> group permissions</w:t>
+      </w:r>
+    </w:p>
+    <w:p>
+      <w:pPr>
+        <w:spacing w:after="0" w:line="240" w:lineRule="auto"/>
+      </w:pPr>
+      <w:r>
+        <w:tab/>
+      </w:r>
+      <w:r>
+        <w:tab/>
+      </w:r>
+      <w:r>
+        <w:tab/>
+        <w:t xml:space="preserve">Rest of the letters </w:t>
+      </w:r>
+      <w:r>
+        <w:sym w:font="Wingdings" w:char="F0E0"/>
+      </w:r>
+      <w:r>
+        <w:t xml:space="preserve"> other people’s permissions</w:t>
+      </w:r>
+    </w:p>
+    <w:p>
+      <w:pPr>
+        <w:spacing w:after="0" w:line="240" w:lineRule="auto"/>
+      </w:pPr>
+      <w:r>
+        <w:tab/>
+      </w:r>
+      <w:r>
+        <w:tab/>
+      </w:r>
+      <w:r>
+        <w:tab/>
+        <w:t xml:space="preserve">Includes </w:t>
+      </w:r>
+      <w:r>
+        <w:sym w:font="Wingdings" w:char="F0E0"/>
+      </w:r>
+      <w:r>
+        <w:t xml:space="preserve"> user, group, size, date</w:t>
+      </w:r>
+    </w:p>
+    <w:p>
+      <w:pPr>
+        <w:spacing w:after="0" w:line="240" w:lineRule="auto"/>
+      </w:pPr>
+      <w:r>
+        <w:tab/>
+      </w:r>
+      <w:r>
+        <w:tab/>
+        <w:t>*ls -</w:t>
+      </w:r>
+      <w:proofErr w:type="spellStart"/>
+      <w:r>
+        <w:t>lh</w:t>
+      </w:r>
+      <w:proofErr w:type="spellEnd"/>
+      <w:r>
+        <w:t>: file size in human readable units</w:t>
+      </w:r>
+    </w:p>
+    <w:p>
+      <w:pPr>
+        <w:spacing w:after="0" w:line="240" w:lineRule="auto"/>
+      </w:pPr>
+      <w:r>
+        <w:tab/>
+      </w:r>
+      <w:r>
+        <w:t>less: progressively print a file to the screen</w:t>
+      </w:r>
+    </w:p>
+    <w:p>
+      <w:pPr>
+        <w:spacing w:after="0" w:line="240" w:lineRule="auto"/>
+      </w:pPr>
+      <w:r>
+        <w:tab/>
+      </w:r>
+      <w:r>
+        <w:tab/>
+        <w:t>*</w:t>
+      </w:r>
+      <w:proofErr w:type="gramStart"/>
+      <w:r>
+        <w:t>option</w:t>
+      </w:r>
+      <w:proofErr w:type="gramEnd"/>
+      <w:r>
+        <w:t>: -S makes it so it word wraps</w:t>
+      </w:r>
+    </w:p>
+    <w:p>
+      <w:pPr>
+        <w:spacing w:after="0" w:line="240" w:lineRule="auto"/>
+      </w:pPr>
+      <w:r>
+        <w:tab/>
+      </w:r>
+      <w:r>
+        <w:tab/>
+        <w:t>*</w:t>
+      </w:r>
+      <w:proofErr w:type="spellStart"/>
+      <w:r>
+        <w:t>ctrl+F</w:t>
+      </w:r>
+      <w:proofErr w:type="spellEnd"/>
+      <w:r>
+        <w:t xml:space="preserve">: jump a screen </w:t>
+      </w:r>
+      <w:proofErr w:type="spellStart"/>
+      <w:r>
+        <w:t>fwd</w:t>
+      </w:r>
+      <w:proofErr w:type="spellEnd"/>
+    </w:p>
+    <w:p>
+      <w:pPr>
+        <w:spacing w:after="0" w:line="240" w:lineRule="auto"/>
+      </w:pPr>
+      <w:r>
+        <w:tab/>
+      </w:r>
+      <w:r>
+        <w:tab/>
+        <w:t>*</w:t>
+      </w:r>
+      <w:proofErr w:type="spellStart"/>
+      <w:r>
+        <w:t>ctrl+B</w:t>
+      </w:r>
+      <w:proofErr w:type="spellEnd"/>
+      <w:r>
+        <w:t xml:space="preserve">: jump a screen </w:t>
+      </w:r>
+      <w:proofErr w:type="spellStart"/>
+      <w:r>
+        <w:t>bkd</w:t>
+      </w:r>
+      <w:proofErr w:type="spellEnd"/>
+    </w:p>
+    <w:p>
+      <w:pPr>
+        <w:spacing w:after="0" w:line="240" w:lineRule="auto"/>
+      </w:pPr>
+      <w:r>
+        <w:tab/>
+      </w:r>
+      <w:r>
+        <w:tab/>
+        <w:t>*q: quit</w:t>
+      </w:r>
+    </w:p>
+    <w:p>
+      <w:pPr>
+        <w:spacing w:after="0" w:line="240" w:lineRule="auto"/>
+      </w:pPr>
+      <w:r>
+        <w:tab/>
+      </w:r>
+      <w:proofErr w:type="spellStart"/>
+      <w:r>
+        <w:t>C</w:t>
+      </w:r>
+      <w:r>
+        <w:t>hmod</w:t>
+      </w:r>
+      <w:proofErr w:type="spellEnd"/>
+    </w:p>
+    <w:p>
+      <w:pPr>
+        <w:spacing w:after="0" w:line="240" w:lineRule="auto"/>
+      </w:pPr>
+      <w:r>
+        <w:tab/>
+      </w:r>
+      <w:r>
+        <w:tab/>
+        <w:t>*</w:t>
+      </w:r>
+      <w:proofErr w:type="gramStart"/>
+      <w:r>
+        <w:t>change</w:t>
+      </w:r>
+      <w:proofErr w:type="gramEnd"/>
+      <w:r>
+        <w:t xml:space="preserve"> permissions</w:t>
+      </w:r>
+    </w:p>
+    <w:p>
+      <w:pPr>
+        <w:spacing w:after="0" w:line="240" w:lineRule="auto"/>
+      </w:pPr>
+      <w:r>
+        <w:tab/>
+        <w:t>mv: move or rename a file/directory</w:t>
+      </w:r>
+    </w:p>
+    <w:p>
+      <w:pPr>
+        <w:spacing w:after="0" w:line="240" w:lineRule="auto"/>
+      </w:pPr>
+      <w:r>
+        <w:tab/>
+      </w:r>
+      <w:r>
+        <w:tab/>
+        <w:t>*arguments: thing to move, where to move it</w:t>
+      </w:r>
+    </w:p>
+    <w:p>
+      <w:pPr>
+        <w:spacing w:after="0" w:line="240" w:lineRule="auto"/>
+      </w:pPr>
+      <w:r>
+        <w:tab/>
+      </w:r>
+      <w:r>
+        <w:tab/>
+        <w:t>*or use the new and old file names to rename</w:t>
+      </w:r>
+    </w:p>
+    <w:p>
+      <w:pPr>
+        <w:spacing w:after="0" w:line="240" w:lineRule="auto"/>
+      </w:pPr>
+      <w:r>
+        <w:tab/>
+        <w:t xml:space="preserve">touch: </w:t>
+      </w:r>
+      <w:r>
+        <w:t>update last access of file, or create new file</w:t>
+      </w:r>
+    </w:p>
+    <w:p>
+      <w:pPr>
+        <w:spacing w:after="0" w:line="240" w:lineRule="auto"/>
+      </w:pPr>
+      <w:r>
+        <w:lastRenderedPageBreak/>
+        <w:tab/>
+        <w:t>rm: remove file</w:t>
+      </w:r>
+    </w:p>
+    <w:p>
+      <w:pPr>
+        <w:spacing w:after="0" w:line="240" w:lineRule="auto"/>
+      </w:pPr>
+      <w:r>
+        <w:tab/>
+      </w:r>
+      <w:proofErr w:type="spellStart"/>
+      <w:r>
+        <w:t>cat</w:t>
+      </w:r>
+      <w:proofErr w:type="spellEnd"/>
+      <w:r>
+        <w:t>: concatenate and print files</w:t>
+      </w:r>
+      <w:r>
+        <w:t xml:space="preserve"> (turns the text into a text stream</w:t>
+      </w:r>
+      <w:r>
+        <w:t>, brings into active memory</w:t>
+      </w:r>
+      <w:r>
+        <w:t>)</w:t>
+      </w:r>
+    </w:p>
+    <w:p>
+      <w:pPr>
+        <w:spacing w:after="0" w:line="240" w:lineRule="auto"/>
+      </w:pPr>
+      <w:r>
+        <w:tab/>
+      </w:r>
+      <w:r>
+        <w:tab/>
+        <w:t>*argument: file name(s)</w:t>
+      </w:r>
+    </w:p>
+    <w:p>
+      <w:pPr>
+        <w:spacing w:after="0" w:line="240" w:lineRule="auto"/>
+      </w:pPr>
+      <w:r>
+        <w:tab/>
+      </w:r>
+      <w:proofErr w:type="spellStart"/>
+      <w:r>
+        <w:t>mkdir</w:t>
+      </w:r>
+      <w:proofErr w:type="spellEnd"/>
+      <w:r>
+        <w:t>: make directory</w:t>
+      </w:r>
+    </w:p>
+    <w:p>
+      <w:pPr>
+        <w:spacing w:after="0" w:line="240" w:lineRule="auto"/>
+      </w:pPr>
+      <w:r>
+        <w:tab/>
+      </w:r>
+      <w:r>
+        <w:tab/>
+        <w:t>*</w:t>
+      </w:r>
+      <w:proofErr w:type="gramStart"/>
+      <w:r>
+        <w:t>option</w:t>
+      </w:r>
+      <w:proofErr w:type="gramEnd"/>
+      <w:r>
+        <w:t>: -p = create nested directories (separate with /)</w:t>
+      </w:r>
+    </w:p>
+    <w:p>
+      <w:pPr>
+        <w:spacing w:after="0" w:line="240" w:lineRule="auto"/>
+      </w:pPr>
+      <w:r>
+        <w:tab/>
+      </w:r>
+      <w:proofErr w:type="spellStart"/>
+      <w:r>
+        <w:t>r</w:t>
+      </w:r>
+      <w:r>
+        <w:t>mdir</w:t>
+      </w:r>
+      <w:proofErr w:type="spellEnd"/>
+      <w:r>
+        <w:t>: remove directory</w:t>
+      </w:r>
+    </w:p>
+    <w:p>
+      <w:pPr>
+        <w:spacing w:after="0" w:line="240" w:lineRule="auto"/>
+      </w:pPr>
+      <w:r>
+        <w:tab/>
+      </w:r>
+      <w:r>
+        <w:tab/>
+        <w:t>*</w:t>
+      </w:r>
+      <w:proofErr w:type="gramStart"/>
+      <w:r>
+        <w:t>only</w:t>
+      </w:r>
+      <w:proofErr w:type="gramEnd"/>
+      <w:r>
+        <w:t xml:space="preserve"> works on empty directories</w:t>
+      </w:r>
+    </w:p>
+    <w:p>
+      <w:pPr>
+        <w:spacing w:after="0" w:line="240" w:lineRule="auto"/>
+      </w:pPr>
+      <w:r>
+        <w:tab/>
+      </w:r>
+      <w:proofErr w:type="spellStart"/>
+      <w:r>
+        <w:t>wc</w:t>
+      </w:r>
+      <w:proofErr w:type="spellEnd"/>
+      <w:r>
+        <w:t>: line, word, and byte(character) count of a file</w:t>
+      </w:r>
+    </w:p>
+    <w:p>
+      <w:pPr>
+        <w:spacing w:after="0" w:line="240" w:lineRule="auto"/>
+      </w:pPr>
+      <w:r>
+        <w:tab/>
+      </w:r>
+      <w:r>
+        <w:tab/>
+        <w:t>*option: -l = line count only</w:t>
+      </w:r>
+    </w:p>
+    <w:p>
+      <w:pPr>
+        <w:spacing w:after="0" w:line="240" w:lineRule="auto"/>
+      </w:pPr>
+      <w:r>
+        <w:tab/>
+        <w:t>sort: sort lines of a file and print result</w:t>
+      </w:r>
+    </w:p>
+    <w:p>
+      <w:pPr>
+        <w:spacing w:after="0" w:line="240" w:lineRule="auto"/>
+      </w:pPr>
+      <w:r>
+        <w:tab/>
+      </w:r>
+      <w:r>
+        <w:tab/>
+        <w:t>*options: -n = numerical, -r = reverse order, -k = sort by particular column</w:t>
+      </w:r>
+    </w:p>
+    <w:p>
+      <w:pPr>
+        <w:spacing w:after="0" w:line="240" w:lineRule="auto"/>
+      </w:pPr>
+      <w:r>
+        <w:tab/>
+      </w:r>
+      <w:proofErr w:type="spellStart"/>
+      <w:r>
+        <w:t>uniq</w:t>
+      </w:r>
+      <w:proofErr w:type="spellEnd"/>
+      <w:r>
+        <w:t>: show only unique lines of a file</w:t>
+      </w:r>
+    </w:p>
+    <w:p>
+      <w:pPr>
+        <w:spacing w:after="0" w:line="240" w:lineRule="auto"/>
+      </w:pPr>
+      <w:r>
+        <w:tab/>
+      </w:r>
+      <w:r>
+        <w:tab/>
+        <w:t>*lines must be sorted first</w:t>
+      </w:r>
+    </w:p>
+    <w:p>
+      <w:pPr>
+        <w:spacing w:after="0" w:line="240" w:lineRule="auto"/>
+      </w:pPr>
+      <w:r>
+        <w:tab/>
+      </w:r>
+      <w:r>
+        <w:tab/>
+        <w:t xml:space="preserve">*option: -c count of </w:t>
+      </w:r>
+      <w:proofErr w:type="spellStart"/>
+      <w:r>
+        <w:t>occurance</w:t>
+      </w:r>
+      <w:proofErr w:type="spellEnd"/>
+      <w:r>
+        <w:t xml:space="preserve"> for each unique element</w:t>
+      </w:r>
+    </w:p>
+    <w:p>
+      <w:pPr>
+        <w:spacing w:after="0" w:line="240" w:lineRule="auto"/>
+      </w:pPr>
+      <w:r>
+        <w:tab/>
+        <w:t>file: determine type of file</w:t>
+      </w:r>
+    </w:p>
+    <w:p>
+      <w:pPr>
+        <w:spacing w:after="0" w:line="240" w:lineRule="auto"/>
+      </w:pPr>
+      <w:r>
+        <w:tab/>
+      </w:r>
+      <w:r>
+        <w:tab/>
+        <w:t>*can be used to figure out what the line terminator character is</w:t>
+      </w:r>
+    </w:p>
+    <w:p>
+      <w:pPr>
+        <w:spacing w:after="0" w:line="240" w:lineRule="auto"/>
+      </w:pPr>
+      <w:r>
+        <w:tab/>
+        <w:t>head: print the head (first few lines) of a file</w:t>
+      </w:r>
+    </w:p>
+    <w:p>
+      <w:pPr>
+        <w:spacing w:after="0" w:line="240" w:lineRule="auto"/>
+      </w:pPr>
+      <w:r>
+        <w:tab/>
+      </w:r>
+      <w:r>
+        <w:tab/>
+        <w:t>*option: -n = number of lines to print (follow n by a space and a number)</w:t>
+      </w:r>
+    </w:p>
+    <w:p>
+      <w:pPr>
+        <w:spacing w:after="0" w:line="240" w:lineRule="auto"/>
+      </w:pPr>
+      <w:r>
+        <w:tab/>
+      </w:r>
+      <w:r>
+        <w:tab/>
+      </w:r>
+      <w:r>
+        <w:tab/>
+        <w:t>-Add a – or + before the number to do all besides for certain numbers of lines</w:t>
+      </w:r>
+    </w:p>
+    <w:p>
+      <w:pPr>
+        <w:spacing w:after="0" w:line="240" w:lineRule="auto"/>
+      </w:pPr>
+      <w:r>
+        <w:tab/>
+        <w:t>tail: print the tail</w:t>
+      </w:r>
+    </w:p>
+    <w:p>
+      <w:pPr>
+        <w:spacing w:after="0" w:line="240" w:lineRule="auto"/>
+      </w:pPr>
+      <w:r>
+        <w:tab/>
+      </w:r>
+      <w:r>
+        <w:tab/>
+        <w:t>*</w:t>
+      </w:r>
+      <w:proofErr w:type="gramStart"/>
+      <w:r>
+        <w:t>tail</w:t>
+      </w:r>
+      <w:proofErr w:type="gramEnd"/>
+      <w:r>
+        <w:t xml:space="preserve"> -n +2: don’t include header</w:t>
+      </w:r>
+    </w:p>
+    <w:p>
+      <w:pPr>
+        <w:spacing w:after="0" w:line="240" w:lineRule="auto"/>
+      </w:pPr>
+      <w:r>
+        <w:tab/>
+        <w:t>history: prints recent history of commands</w:t>
+      </w:r>
+    </w:p>
+    <w:p>
+      <w:pPr>
+        <w:spacing w:after="0" w:line="240" w:lineRule="auto"/>
+      </w:pPr>
+      <w:r>
+        <w:tab/>
+      </w:r>
+      <w:r>
+        <w:tab/>
+        <w:t>*</w:t>
+      </w:r>
+      <w:proofErr w:type="gramStart"/>
+      <w:r>
+        <w:t>pipe</w:t>
+      </w:r>
+      <w:proofErr w:type="gramEnd"/>
+      <w:r>
+        <w:t xml:space="preserve"> into tail for last 10, pipe into less to browse</w:t>
+      </w:r>
+    </w:p>
+    <w:p>
+      <w:pPr>
+        <w:spacing w:after="0" w:line="240" w:lineRule="auto"/>
+      </w:pPr>
+      <w:r>
+        <w:tab/>
+        <w:t>diff: show the differences between two files</w:t>
+      </w:r>
+    </w:p>
+    <w:p>
+      <w:pPr>
+        <w:spacing w:after="0" w:line="240" w:lineRule="auto"/>
+      </w:pPr>
+      <w:r>
+        <w:tab/>
+        <w:t>cp: copy from argument 1 to argument 2</w:t>
+      </w:r>
+    </w:p>
+    <w:p>
+      <w:pPr>
+        <w:spacing w:after="0" w:line="240" w:lineRule="auto"/>
+      </w:pPr>
+      <w:r>
+        <w:tab/>
+      </w:r>
+      <w:r>
+        <w:tab/>
+        <w:t>*Can add a slash behind argument 2 followed by a new name for the file</w:t>
+      </w:r>
+    </w:p>
+    <w:p>
+      <w:pPr>
+        <w:spacing w:after="0" w:line="240" w:lineRule="auto"/>
+      </w:pPr>
+      <w:r>
+        <w:tab/>
+      </w:r>
+      <w:r>
+        <w:tab/>
+        <w:t>*Add a -r option to copy everything recursively (not just the files but directories too)</w:t>
+      </w:r>
+    </w:p>
+    <w:p>
+      <w:pPr>
+        <w:spacing w:after="0" w:line="240" w:lineRule="auto"/>
+      </w:pPr>
+      <w:r>
+        <w:tab/>
+      </w:r>
+      <w:r>
+        <w:tab/>
+        <w:t>*Add -f option for force… don’t know why</w:t>
+      </w:r>
+    </w:p>
+    <w:p>
+      <w:pPr>
+        <w:spacing w:after="0" w:line="240" w:lineRule="auto"/>
         <w:rPr>
           <w:color w:val="0070C0"/>
         </w:rPr>
-        <w:t>$1 $2 $3</w:t>
+      </w:pPr>
+      <w:r>
+        <w:tab/>
+        <w:t xml:space="preserve">Redirect text into file: </w:t>
       </w:r>
       <w:r>
         <w:rPr>
           <w:color w:val="0070C0"/>
         </w:rPr>
-        <w:t xml:space="preserve"> </w:t>
-      </w:r>
-      <w:r>
-        <w:t xml:space="preserve">(ex: bash script.sh flatfish silversides </w:t>
-      </w:r>
-      <w:proofErr w:type="spellStart"/>
-      <w:r>
-        <w:t>sciaenids</w:t>
-      </w:r>
-      <w:proofErr w:type="spellEnd"/>
-      <w:r>
-        <w:t>)</w:t>
-      </w:r>
-    </w:p>
-    <w:p>
-      <w:pPr>
-        <w:spacing w:after="0" w:line="240" w:lineRule="auto"/>
-      </w:pPr>
-      <w:r>
-        <w:t>SHORTCUTS</w:t>
-      </w:r>
-    </w:p>
-    <w:p>
-      <w:pPr>
-        <w:spacing w:after="0" w:line="240" w:lineRule="auto"/>
-      </w:pPr>
-      <w:r>
-        <w:tab/>
-        <w:t>tab: autocomplete</w:t>
-      </w:r>
-    </w:p>
-    <w:p>
-      <w:pPr>
-        <w:spacing w:after="0" w:line="240" w:lineRule="auto"/>
-      </w:pPr>
-      <w:r>
-        <w:tab/>
-        <w:t>up/down arrows: navigate history of commands</w:t>
-      </w:r>
-    </w:p>
-    <w:p>
-      <w:pPr>
-        <w:spacing w:after="0" w:line="240" w:lineRule="auto"/>
-      </w:pPr>
-      <w:r>
-        <w:tab/>
-      </w:r>
-      <w:proofErr w:type="spellStart"/>
-      <w:r>
-        <w:t>ctrl+A</w:t>
-      </w:r>
-      <w:proofErr w:type="spellEnd"/>
-      <w:r>
-        <w:t>: go to beginning of line</w:t>
-      </w:r>
-    </w:p>
-    <w:p>
-      <w:pPr>
-        <w:spacing w:after="0" w:line="240" w:lineRule="auto"/>
-      </w:pPr>
-      <w:r>
-        <w:tab/>
-      </w:r>
-      <w:proofErr w:type="spellStart"/>
-      <w:r>
-        <w:t>ctrl+E</w:t>
-      </w:r>
-      <w:proofErr w:type="spellEnd"/>
-      <w:r>
-        <w:t>: go to end of line</w:t>
-      </w:r>
-    </w:p>
-    <w:p>
-      <w:pPr>
-        <w:spacing w:after="0" w:line="240" w:lineRule="auto"/>
-      </w:pPr>
-      <w:r>
-        <w:tab/>
-      </w:r>
-      <w:proofErr w:type="spellStart"/>
-      <w:r>
-        <w:t>ctrl+L</w:t>
-      </w:r>
-      <w:proofErr w:type="spellEnd"/>
-      <w:r>
-        <w:t>: clear the screen</w:t>
-      </w:r>
-    </w:p>
-    <w:p>
-      <w:pPr>
-        <w:spacing w:after="0" w:line="240" w:lineRule="auto"/>
-      </w:pPr>
-      <w:r>
-        <w:tab/>
-      </w:r>
-      <w:proofErr w:type="spellStart"/>
-      <w:r>
-        <w:t>ctrl+U</w:t>
-      </w:r>
-      <w:proofErr w:type="spellEnd"/>
-      <w:r>
-        <w:t>: clear line before cursor</w:t>
-      </w:r>
-    </w:p>
-    <w:p>
-      <w:pPr>
-        <w:spacing w:after="0" w:line="240" w:lineRule="auto"/>
-      </w:pPr>
-      <w:r>
-        <w:tab/>
-      </w:r>
-      <w:proofErr w:type="spellStart"/>
-      <w:r>
-        <w:t>ctrl+K</w:t>
-      </w:r>
-      <w:proofErr w:type="spellEnd"/>
-      <w:r>
-        <w:t>: clear line after cursor</w:t>
-      </w:r>
-    </w:p>
-    <w:p>
-      <w:pPr>
-        <w:spacing w:after="0" w:line="240" w:lineRule="auto"/>
-      </w:pPr>
-      <w:r>
-        <w:tab/>
-      </w:r>
-      <w:proofErr w:type="spellStart"/>
-      <w:r>
-        <w:t>ctrl+C</w:t>
-      </w:r>
-      <w:proofErr w:type="spellEnd"/>
-      <w:r>
-        <w:t>: kill the command that is currently running</w:t>
-      </w:r>
-    </w:p>
-    <w:p>
-      <w:pPr>
-        <w:spacing w:after="0" w:line="240" w:lineRule="auto"/>
-      </w:pPr>
-      <w:r>
-        <w:tab/>
-      </w:r>
-      <w:proofErr w:type="spellStart"/>
-      <w:r>
-        <w:t>ctrl+D</w:t>
-      </w:r>
-      <w:proofErr w:type="spellEnd"/>
-      <w:r>
-        <w:t>: exit current shell</w:t>
-      </w:r>
-    </w:p>
-    <w:p>
-      <w:pPr>
-        <w:spacing w:after="0" w:line="240" w:lineRule="auto"/>
-      </w:pPr>
-      <w:r>
-        <w:tab/>
-      </w:r>
-      <w:proofErr w:type="spellStart"/>
-      <w:r>
-        <w:t>alt+F</w:t>
-      </w:r>
-      <w:proofErr w:type="spellEnd"/>
-      <w:r>
-        <w:t xml:space="preserve">: move cursor </w:t>
-      </w:r>
-      <w:proofErr w:type="spellStart"/>
-      <w:r>
-        <w:t>fwd</w:t>
-      </w:r>
-      <w:proofErr w:type="spellEnd"/>
-      <w:r>
-        <w:t xml:space="preserve"> one word</w:t>
-      </w:r>
-    </w:p>
-    <w:p>
-      <w:pPr>
-        <w:spacing w:after="0" w:line="240" w:lineRule="auto"/>
-      </w:pPr>
-      <w:r>
-        <w:tab/>
-      </w:r>
-      <w:proofErr w:type="spellStart"/>
-      <w:r>
-        <w:t>alt+B</w:t>
-      </w:r>
-      <w:proofErr w:type="spellEnd"/>
-      <w:r>
-        <w:t>: move cursor back one word</w:t>
-      </w:r>
-    </w:p>
-    <w:p>
-      <w:pPr>
-        <w:spacing w:after="0" w:line="240" w:lineRule="auto"/>
-      </w:pPr>
-      <w:r>
-        <w:t>CREATE A SCRIPT</w:t>
-      </w:r>
-    </w:p>
-    <w:p>
-      <w:pPr>
-        <w:spacing w:after="0" w:line="240" w:lineRule="auto"/>
-      </w:pPr>
-      <w:r>
-        <w:tab/>
-        <w:t xml:space="preserve">touch [filename.sh] </w:t>
-      </w:r>
-      <w:r>
-        <w:sym w:font="Wingdings" w:char="F0E0"/>
-      </w:r>
-      <w:r>
-        <w:t xml:space="preserve"> create script file</w:t>
-      </w:r>
-    </w:p>
-    <w:p>
-      <w:pPr>
-        <w:spacing w:after="0" w:line="240" w:lineRule="auto"/>
-      </w:pPr>
-      <w:r>
-        <w:tab/>
-      </w:r>
-      <w:proofErr w:type="spellStart"/>
-      <w:r>
-        <w:t>gedit</w:t>
-      </w:r>
-      <w:proofErr w:type="spellEnd"/>
-      <w:r>
-        <w:t xml:space="preserve"> [filename.sh] &amp; </w:t>
-      </w:r>
-      <w:r>
-        <w:sym w:font="Wingdings" w:char="F0E0"/>
-      </w:r>
-      <w:r>
-        <w:t xml:space="preserve"> open file in text editor</w:t>
-      </w:r>
-    </w:p>
-    <w:p>
-      <w:pPr>
-        <w:spacing w:after="0" w:line="240" w:lineRule="auto"/>
-      </w:pPr>
-      <w:r>
-        <w:t>FUNCTIONS</w:t>
-      </w:r>
-    </w:p>
-    <w:p>
-      <w:pPr>
-        <w:spacing w:after="0" w:line="240" w:lineRule="auto"/>
-      </w:pPr>
-      <w:r>
-        <w:tab/>
-        <w:t xml:space="preserve">echo: print </w:t>
-      </w:r>
-    </w:p>
-    <w:p>
-      <w:pPr>
-        <w:spacing w:after="0" w:line="240" w:lineRule="auto"/>
-        <w:ind w:left="720" w:firstLine="720"/>
-      </w:pPr>
-      <w:r>
+        <w:t>command</w:t>
+      </w:r>
+      <w:r>
+        <w:t xml:space="preserve"> &gt; </w:t>
+      </w:r>
+      <w:r>
+        <w:rPr>
+          <w:color w:val="0070C0"/>
+        </w:rPr>
+        <w:t>filename</w:t>
+      </w:r>
+    </w:p>
+    <w:p>
+      <w:pPr>
+        <w:spacing w:after="0" w:line="240" w:lineRule="auto"/>
+        <w:rPr>
+          <w:color w:val="0070C0"/>
+        </w:rPr>
+      </w:pPr>
+      <w:r>
+        <w:rPr>
+          <w:color w:val="0070C0"/>
+        </w:rPr>
+        <w:tab/>
+      </w:r>
+      <w:r>
+        <w:t xml:space="preserve">Append </w:t>
+      </w:r>
+      <w:proofErr w:type="spellStart"/>
+      <w:r>
+        <w:t>stdout</w:t>
+      </w:r>
+      <w:proofErr w:type="spellEnd"/>
+      <w:r>
+        <w:t xml:space="preserve"> to file: </w:t>
+      </w:r>
+      <w:r>
+        <w:rPr>
+          <w:color w:val="0070C0"/>
+        </w:rPr>
+        <w:t xml:space="preserve">command </w:t>
+      </w:r>
+      <w:r>
+        <w:t>&gt;&gt;</w:t>
+      </w:r>
+      <w:r>
+        <w:rPr>
+          <w:color w:val="0070C0"/>
+        </w:rPr>
+        <w:t xml:space="preserve"> filename</w:t>
+      </w:r>
+    </w:p>
+    <w:p>
+      <w:pPr>
+        <w:spacing w:after="0" w:line="240" w:lineRule="auto"/>
+      </w:pPr>
+      <w:r>
+        <w:tab/>
+      </w:r>
+      <w:r>
+        <w:t xml:space="preserve">Redirect contents of file to stdin: </w:t>
+      </w:r>
+      <w:r>
+        <w:rPr>
+          <w:color w:val="0070C0"/>
+        </w:rPr>
+        <w:t>command</w:t>
+      </w:r>
+      <w:r>
+        <w:t xml:space="preserve"> &lt;</w:t>
+      </w:r>
+      <w:r>
+        <w:rPr>
+          <w:color w:val="0070C0"/>
+        </w:rPr>
+        <w:t xml:space="preserve"> filename</w:t>
+      </w:r>
+    </w:p>
+    <w:p>
+      <w:pPr>
+        <w:spacing w:after="0" w:line="240" w:lineRule="auto"/>
+      </w:pPr>
+      <w:r>
+        <w:tab/>
+      </w:r>
+      <w:r>
+        <w:t>t</w:t>
+      </w:r>
+      <w:r>
+        <w:t>r: translate</w:t>
+      </w:r>
+    </w:p>
+    <w:p>
+      <w:pPr>
+        <w:spacing w:after="0" w:line="240" w:lineRule="auto"/>
+      </w:pPr>
+      <w:r>
+        <w:tab/>
+      </w:r>
+      <w:r>
+        <w:tab/>
+        <w:t>*arguments: what to find, what to change it to</w:t>
+      </w:r>
+    </w:p>
+    <w:p>
+      <w:pPr>
+        <w:spacing w:after="0" w:line="240" w:lineRule="auto"/>
+      </w:pPr>
+      <w:r>
+        <w:tab/>
+      </w:r>
+      <w:r>
+        <w:tab/>
         <w:t>*</w:t>
       </w:r>
-      <w:r>
-        <w:t>echo $HOME: print location of home directory</w:t>
-      </w:r>
-    </w:p>
-    <w:p>
-      <w:pPr>
-        <w:spacing w:after="0" w:line="240" w:lineRule="auto"/>
-      </w:pPr>
-      <w:r>
-        <w:tab/>
-      </w:r>
-      <w:proofErr w:type="spellStart"/>
-      <w:r>
-        <w:t>cal</w:t>
-      </w:r>
-      <w:proofErr w:type="spellEnd"/>
-      <w:r>
-        <w:t>: print calendar</w:t>
-      </w:r>
-    </w:p>
-    <w:p>
-      <w:pPr>
-        <w:spacing w:after="0" w:line="240" w:lineRule="auto"/>
-      </w:pPr>
-      <w:r>
-        <w:tab/>
-        <w:t xml:space="preserve">man </w:t>
-      </w:r>
-      <w:r>
-        <w:rPr>
-          <w:color w:val="0070C0"/>
-        </w:rPr>
-        <w:t>command</w:t>
-      </w:r>
-      <w:r>
-        <w:t>: access manual of a command</w:t>
-      </w:r>
-    </w:p>
-    <w:p>
-      <w:pPr>
-        <w:spacing w:after="0" w:line="240" w:lineRule="auto"/>
-      </w:pPr>
-      <w:r>
-        <w:tab/>
-      </w:r>
-      <w:r>
-        <w:tab/>
-        <w:t>*q: close manual</w:t>
-      </w:r>
-    </w:p>
-    <w:p>
-      <w:pPr>
-        <w:spacing w:after="0" w:line="240" w:lineRule="auto"/>
-      </w:pPr>
-      <w:r>
-        <w:tab/>
-      </w:r>
-      <w:proofErr w:type="spellStart"/>
-      <w:r>
-        <w:t>unix</w:t>
-      </w:r>
-      <w:proofErr w:type="spellEnd"/>
-      <w:r>
-        <w:t xml:space="preserve"> man page [COMMAND]: search online for manual</w:t>
-      </w:r>
-    </w:p>
-    <w:p>
-      <w:pPr>
-        <w:spacing w:after="0" w:line="240" w:lineRule="auto"/>
-      </w:pPr>
-      <w:r>
-        <w:tab/>
-        <w:t>cd: change directory</w:t>
-      </w:r>
-    </w:p>
-    <w:p>
-      <w:pPr>
-        <w:spacing w:after="0" w:line="240" w:lineRule="auto"/>
-      </w:pPr>
-      <w:r>
-        <w:tab/>
-      </w:r>
-      <w:r>
-        <w:tab/>
-        <w:t>*argum</w:t>
-      </w:r>
-      <w:r>
-        <w:t>ent: which directory to change to</w:t>
-      </w:r>
-    </w:p>
-    <w:p>
-      <w:pPr>
-        <w:spacing w:after="0" w:line="240" w:lineRule="auto"/>
-      </w:pPr>
-      <w:r>
-        <w:tab/>
-      </w:r>
-      <w:r>
-        <w:tab/>
-        <w:t>*cd</w:t>
-      </w:r>
       <w:proofErr w:type="gramStart"/>
       <w:r>
-        <w:t xml:space="preserve"> ..</w:t>
+        <w:t>example</w:t>
       </w:r>
       <w:proofErr w:type="gramEnd"/>
       <w:r>
-        <w:t>: move up one directory</w:t>
-      </w:r>
-    </w:p>
-    <w:p>
-      <w:pPr>
-        <w:spacing w:after="0" w:line="240" w:lineRule="auto"/>
-      </w:pPr>
-      <w:r>
-        <w:tab/>
-      </w:r>
-      <w:r>
-        <w:tab/>
-        <w:t>*cd /: move to root directory</w:t>
-      </w:r>
-    </w:p>
-    <w:p>
-      <w:pPr>
-        <w:spacing w:after="0" w:line="240" w:lineRule="auto"/>
-      </w:pPr>
-      <w:r>
-        <w:tab/>
-      </w:r>
-      <w:r>
-        <w:tab/>
-        <w:t>*cd ~: move to home directory</w:t>
-      </w:r>
-    </w:p>
-    <w:p>
-      <w:pPr>
-        <w:spacing w:after="0" w:line="240" w:lineRule="auto"/>
-      </w:pPr>
-      <w:r>
-        <w:tab/>
-      </w:r>
-      <w:r>
-        <w:tab/>
-        <w:t>*cd –: go back to the directory you previously visited (like back in browser)</w:t>
-      </w:r>
-    </w:p>
-    <w:p>
-      <w:pPr>
-        <w:spacing w:after="0" w:line="240" w:lineRule="auto"/>
-      </w:pPr>
-      <w:r>
-        <w:tab/>
-      </w:r>
-      <w:proofErr w:type="spellStart"/>
-      <w:r>
-        <w:t>pwd</w:t>
-      </w:r>
-      <w:proofErr w:type="spellEnd"/>
-      <w:r>
-        <w:t>: print working directory</w:t>
-      </w:r>
-    </w:p>
-    <w:p>
-      <w:pPr>
-        <w:spacing w:after="0" w:line="240" w:lineRule="auto"/>
-      </w:pPr>
-      <w:r>
-        <w:tab/>
-        <w:t>ls: list files and subdirectories in the current directory</w:t>
-      </w:r>
-    </w:p>
-    <w:p>
-      <w:pPr>
-        <w:spacing w:after="0" w:line="240" w:lineRule="auto"/>
-      </w:pPr>
-      <w:r>
-        <w:tab/>
-      </w:r>
-      <w:r>
-        <w:tab/>
-        <w:t>*ls -a: all files</w:t>
-      </w:r>
-    </w:p>
-    <w:p>
-      <w:pPr>
-        <w:spacing w:after="0" w:line="240" w:lineRule="auto"/>
-      </w:pPr>
-      <w:r>
-        <w:tab/>
-      </w:r>
-      <w:r>
-        <w:tab/>
-        <w:t xml:space="preserve">*ls -l: long list with details on permissions, user, owner, size, </w:t>
-      </w:r>
-      <w:proofErr w:type="spellStart"/>
-      <w:r>
-        <w:t>etc</w:t>
-      </w:r>
-      <w:proofErr w:type="spellEnd"/>
-    </w:p>
-    <w:p>
-      <w:pPr>
-        <w:spacing w:after="0" w:line="240" w:lineRule="auto"/>
-      </w:pPr>
-      <w:r>
-        <w:tab/>
-      </w:r>
-      <w:r>
-        <w:tab/>
-      </w:r>
-      <w:r>
-        <w:tab/>
-        <w:t xml:space="preserve">First letter </w:t>
-      </w:r>
-      <w:r>
-        <w:sym w:font="Wingdings" w:char="F0E0"/>
-      </w:r>
-      <w:r>
-        <w:t xml:space="preserve"> d: directory, -:file</w:t>
-      </w:r>
-    </w:p>
-    <w:p>
-      <w:pPr>
-        <w:spacing w:after="0" w:line="240" w:lineRule="auto"/>
-      </w:pPr>
-      <w:r>
-        <w:tab/>
-      </w:r>
-      <w:r>
-        <w:tab/>
-      </w:r>
-      <w:r>
-        <w:tab/>
-        <w:t xml:space="preserve">Second, third, and fourth letter </w:t>
-      </w:r>
-      <w:r>
-        <w:sym w:font="Wingdings" w:char="F0E0"/>
-      </w:r>
-      <w:r>
-        <w:t xml:space="preserve"> user permissions; r: read, w: write, x: execute</w:t>
-      </w:r>
-    </w:p>
-    <w:p>
-      <w:pPr>
-        <w:spacing w:after="0" w:line="240" w:lineRule="auto"/>
-      </w:pPr>
-      <w:r>
-        <w:tab/>
-      </w:r>
-      <w:r>
-        <w:tab/>
-      </w:r>
-      <w:r>
-        <w:tab/>
-        <w:t xml:space="preserve">Fifth, sixth, seventh letter </w:t>
-      </w:r>
-      <w:r>
-        <w:sym w:font="Wingdings" w:char="F0E0"/>
-      </w:r>
-      <w:r>
-        <w:t xml:space="preserve"> group permissions</w:t>
-      </w:r>
-    </w:p>
-    <w:p>
-      <w:pPr>
-        <w:spacing w:after="0" w:line="240" w:lineRule="auto"/>
-      </w:pPr>
-      <w:r>
-        <w:tab/>
-      </w:r>
-      <w:r>
-        <w:tab/>
-      </w:r>
-      <w:r>
-        <w:tab/>
-        <w:t xml:space="preserve">Rest of the letters </w:t>
-      </w:r>
-      <w:r>
-        <w:sym w:font="Wingdings" w:char="F0E0"/>
-      </w:r>
-      <w:r>
-        <w:t xml:space="preserve"> other people’s permissions</w:t>
-      </w:r>
-    </w:p>
-    <w:p>
-      <w:pPr>
-        <w:spacing w:after="0" w:line="240" w:lineRule="auto"/>
-      </w:pPr>
-      <w:r>
-        <w:tab/>
-      </w:r>
-      <w:r>
-        <w:tab/>
-      </w:r>
-      <w:r>
-        <w:tab/>
-        <w:t xml:space="preserve">Includes </w:t>
-      </w:r>
-      <w:r>
-        <w:sym w:font="Wingdings" w:char="F0E0"/>
-      </w:r>
-      <w:r>
-        <w:t xml:space="preserve"> user, group, size, date</w:t>
-      </w:r>
-    </w:p>
-    <w:p>
-      <w:pPr>
-        <w:spacing w:after="0" w:line="240" w:lineRule="auto"/>
-      </w:pPr>
-      <w:r>
-        <w:tab/>
-      </w:r>
-      <w:r>
-        <w:tab/>
-        <w:t>*ls -</w:t>
-      </w:r>
-      <w:proofErr w:type="spellStart"/>
-      <w:r>
-        <w:t>lh</w:t>
-      </w:r>
-      <w:proofErr w:type="spellEnd"/>
-      <w:r>
-        <w:t>: file size in human readable units</w:t>
-      </w:r>
-    </w:p>
-    <w:p>
-      <w:pPr>
-        <w:spacing w:after="0" w:line="240" w:lineRule="auto"/>
-      </w:pPr>
-      <w:r>
-        <w:tab/>
-      </w:r>
-      <w:r>
-        <w:t>less: progressively print a file to the screen</w:t>
+        <w:t xml:space="preserve">: </w:t>
+      </w:r>
+      <w:r>
+        <w:t>read in info from a file1, output changed into a file2</w:t>
+      </w:r>
+    </w:p>
+    <w:p>
+      <w:pPr>
+        <w:spacing w:after="0" w:line="240" w:lineRule="auto"/>
+        <w:ind w:left="1440" w:firstLine="720"/>
+      </w:pPr>
+      <w:r>
+        <w:t>tr “,” “;”</w:t>
+      </w:r>
+      <w:r>
+        <w:t xml:space="preserve"> &lt; [file</w:t>
+      </w:r>
+      <w:r>
+        <w:t>1</w:t>
+      </w:r>
+      <w:r>
+        <w:t>]</w:t>
+      </w:r>
+      <w:r>
+        <w:t xml:space="preserve"> &gt; [file2]</w:t>
+      </w:r>
+    </w:p>
+    <w:p>
+      <w:pPr>
+        <w:spacing w:after="0" w:line="240" w:lineRule="auto"/>
+      </w:pPr>
+      <w:r>
+        <w:tab/>
+        <w:t>| pipe output into an i</w:t>
+      </w:r>
+      <w:r>
+        <w:t>n</w:t>
+      </w:r>
+      <w:r>
+        <w:t>put for a new command</w:t>
+      </w:r>
+    </w:p>
+    <w:p>
+      <w:pPr>
+        <w:spacing w:after="0" w:line="240" w:lineRule="auto"/>
+      </w:pPr>
+      <w:r>
+        <w:tab/>
+      </w:r>
+      <w:r>
+        <w:t>cut: grab rows</w:t>
+      </w:r>
+    </w:p>
+    <w:p>
+      <w:pPr>
+        <w:spacing w:after="0" w:line="240" w:lineRule="auto"/>
+      </w:pPr>
+      <w:r>
+        <w:tab/>
+      </w:r>
+      <w:r>
+        <w:tab/>
+        <w:t>*option: -d followed by “what separates rows”</w:t>
+      </w:r>
+    </w:p>
+    <w:p>
+      <w:pPr>
+        <w:spacing w:after="0" w:line="240" w:lineRule="auto"/>
+      </w:pPr>
+      <w:r>
+        <w:tab/>
+      </w:r>
+      <w:r>
+        <w:tab/>
+        <w:t>*option: -f followed by which columns to display</w:t>
+      </w:r>
+    </w:p>
+    <w:p>
+      <w:pPr>
+        <w:spacing w:after="0" w:line="240" w:lineRule="auto"/>
+      </w:pPr>
+      <w:r>
+        <w:tab/>
+        <w:t>grep: find all lines of a file matching a given pattern</w:t>
+      </w:r>
+    </w:p>
+    <w:p>
+      <w:pPr>
+        <w:spacing w:after="0" w:line="240" w:lineRule="auto"/>
+      </w:pPr>
+      <w:r>
+        <w:tab/>
+      </w:r>
+      <w:r>
+        <w:tab/>
+        <w:t>*arguments: search term, file</w:t>
+      </w:r>
+    </w:p>
+    <w:p>
+      <w:pPr>
+        <w:spacing w:after="0" w:line="240" w:lineRule="auto"/>
+      </w:pPr>
+      <w:r>
+        <w:tab/>
+      </w:r>
+      <w:r>
+        <w:tab/>
+        <w:t>*can match one of many strings: “[string1]\|[string2]”</w:t>
+      </w:r>
+    </w:p>
+    <w:p>
+      <w:pPr>
+        <w:spacing w:after="0" w:line="240" w:lineRule="auto"/>
+      </w:pPr>
+      <w:r>
+        <w:tab/>
+      </w:r>
+      <w:r>
+        <w:tab/>
+        <w:t>*option: -c count lines containing match, -w match only full words, -</w:t>
+      </w:r>
+      <w:proofErr w:type="spellStart"/>
+      <w:r>
+        <w:t>i</w:t>
+      </w:r>
+      <w:proofErr w:type="spellEnd"/>
+      <w:r>
+        <w:t xml:space="preserve"> case insensitive</w:t>
+      </w:r>
+    </w:p>
+    <w:p>
+      <w:pPr>
+        <w:spacing w:after="0" w:line="240" w:lineRule="auto"/>
+      </w:pPr>
+      <w:r>
+        <w:tab/>
+      </w:r>
+      <w:r>
+        <w:tab/>
+        <w:t>*option: -B (followed by #) print # lines before match, -A print # lines after match</w:t>
       </w:r>
     </w:p>
     <w:p>
@@ -1349,105 +2151,42 @@
       </w:r>
       <w:proofErr w:type="gramEnd"/>
       <w:r>
-        <w:t>: -S makes it so it word wraps</w:t>
-      </w:r>
-    </w:p>
-    <w:p>
-      <w:pPr>
-        <w:spacing w:after="0" w:line="240" w:lineRule="auto"/>
-      </w:pPr>
-      <w:r>
-        <w:tab/>
-      </w:r>
-      <w:r>
-        <w:tab/>
-        <w:t>*</w:t>
-      </w:r>
-      <w:proofErr w:type="spellStart"/>
-      <w:r>
-        <w:t>ctrl+F</w:t>
-      </w:r>
-      <w:proofErr w:type="spellEnd"/>
-      <w:r>
-        <w:t xml:space="preserve">: jump a screen </w:t>
-      </w:r>
-      <w:proofErr w:type="spellStart"/>
-      <w:r>
-        <w:t>fwd</w:t>
-      </w:r>
-      <w:proofErr w:type="spellEnd"/>
-    </w:p>
-    <w:p>
-      <w:pPr>
-        <w:spacing w:after="0" w:line="240" w:lineRule="auto"/>
-      </w:pPr>
-      <w:r>
-        <w:tab/>
-      </w:r>
-      <w:r>
-        <w:tab/>
-        <w:t>*</w:t>
-      </w:r>
-      <w:proofErr w:type="spellStart"/>
-      <w:r>
-        <w:t>ctrl+B</w:t>
-      </w:r>
-      <w:proofErr w:type="spellEnd"/>
-      <w:r>
-        <w:t xml:space="preserve">: jump a screen </w:t>
-      </w:r>
-      <w:proofErr w:type="spellStart"/>
-      <w:r>
-        <w:t>bkd</w:t>
-      </w:r>
-      <w:proofErr w:type="spellEnd"/>
-    </w:p>
-    <w:p>
-      <w:pPr>
-        <w:spacing w:after="0" w:line="240" w:lineRule="auto"/>
-      </w:pPr>
-      <w:r>
-        <w:tab/>
-      </w:r>
-      <w:r>
-        <w:tab/>
-        <w:t>*q: quit</w:t>
-      </w:r>
-    </w:p>
-    <w:p>
-      <w:pPr>
-        <w:spacing w:after="0" w:line="240" w:lineRule="auto"/>
-      </w:pPr>
-      <w:r>
-        <w:tab/>
-      </w:r>
-      <w:proofErr w:type="spellStart"/>
-      <w:r>
-        <w:t>C</w:t>
-      </w:r>
-      <w:r>
-        <w:t>hmod</w:t>
-      </w:r>
-      <w:proofErr w:type="spellEnd"/>
-    </w:p>
-    <w:p>
-      <w:pPr>
-        <w:spacing w:after="0" w:line="240" w:lineRule="auto"/>
-      </w:pPr>
-      <w:r>
-        <w:tab/>
-      </w:r>
-      <w:r>
-        <w:tab/>
-        <w:t>*</w:t>
-      </w:r>
-      <w:proofErr w:type="gramStart"/>
-      <w:r>
-        <w:t>change</w:t>
-      </w:r>
-      <w:proofErr w:type="gramEnd"/>
-      <w:r>
-        <w:t xml:space="preserve"> permissions</w:t>
+        <w:t>: -n show line number of match, -v print all lines excluding matches</w:t>
+      </w:r>
+    </w:p>
+    <w:p>
+      <w:pPr>
+        <w:spacing w:after="0" w:line="240" w:lineRule="auto"/>
+      </w:pPr>
+      <w:r>
+        <w:tab/>
+        <w:t>paste: adding columns (pasting columns together)</w:t>
+      </w:r>
+    </w:p>
+    <w:p>
+      <w:pPr>
+        <w:spacing w:after="0" w:line="240" w:lineRule="auto"/>
+      </w:pPr>
+      <w:r>
+        <w:tab/>
+      </w:r>
+      <w:r>
+        <w:t>f</w:t>
+      </w:r>
+      <w:r>
+        <w:t>ind: find files in the system</w:t>
+      </w:r>
+    </w:p>
+    <w:p>
+      <w:pPr>
+        <w:spacing w:after="0" w:line="240" w:lineRule="auto"/>
+      </w:pPr>
+      <w:r>
+        <w:tab/>
+      </w:r>
+      <w:r>
+        <w:tab/>
+        <w:t>*arguments: directory to search, search term</w:t>
       </w:r>
     </w:p>
     <w:p>
@@ -1456,772 +2195,6 @@
       </w:pPr>
       <w:r>
         <w:lastRenderedPageBreak/>
-        <w:tab/>
-        <w:t>mv: move or rename a file/directory</w:t>
-      </w:r>
-    </w:p>
-    <w:p>
-      <w:pPr>
-        <w:spacing w:after="0" w:line="240" w:lineRule="auto"/>
-      </w:pPr>
-      <w:r>
-        <w:tab/>
-      </w:r>
-      <w:r>
-        <w:tab/>
-        <w:t>*arguments: thing to move, where to move it</w:t>
-      </w:r>
-    </w:p>
-    <w:p>
-      <w:pPr>
-        <w:spacing w:after="0" w:line="240" w:lineRule="auto"/>
-      </w:pPr>
-      <w:r>
-        <w:tab/>
-      </w:r>
-      <w:r>
-        <w:tab/>
-        <w:t>*or use the new and old file names to rename</w:t>
-      </w:r>
-    </w:p>
-    <w:p>
-      <w:pPr>
-        <w:spacing w:after="0" w:line="240" w:lineRule="auto"/>
-      </w:pPr>
-      <w:r>
-        <w:tab/>
-        <w:t xml:space="preserve">touch: </w:t>
-      </w:r>
-      <w:r>
-        <w:t>update last access of file, or create new file</w:t>
-      </w:r>
-    </w:p>
-    <w:p>
-      <w:pPr>
-        <w:spacing w:after="0" w:line="240" w:lineRule="auto"/>
-      </w:pPr>
-      <w:r>
-        <w:tab/>
-        <w:t>rm: remove file</w:t>
-      </w:r>
-    </w:p>
-    <w:p>
-      <w:pPr>
-        <w:spacing w:after="0" w:line="240" w:lineRule="auto"/>
-      </w:pPr>
-      <w:r>
-        <w:tab/>
-      </w:r>
-      <w:proofErr w:type="spellStart"/>
-      <w:r>
-        <w:t>cat</w:t>
-      </w:r>
-      <w:proofErr w:type="spellEnd"/>
-      <w:r>
-        <w:t>: concatenate and print files</w:t>
-      </w:r>
-      <w:r>
-        <w:t xml:space="preserve"> (turns the text into a text stream</w:t>
-      </w:r>
-      <w:r>
-        <w:t>, brings into active memory</w:t>
-      </w:r>
-      <w:r>
-        <w:t>)</w:t>
-      </w:r>
-    </w:p>
-    <w:p>
-      <w:pPr>
-        <w:spacing w:after="0" w:line="240" w:lineRule="auto"/>
-      </w:pPr>
-      <w:r>
-        <w:tab/>
-      </w:r>
-      <w:r>
-        <w:tab/>
-        <w:t>*argument: file name(s)</w:t>
-      </w:r>
-    </w:p>
-    <w:p>
-      <w:pPr>
-        <w:spacing w:after="0" w:line="240" w:lineRule="auto"/>
-      </w:pPr>
-      <w:r>
-        <w:tab/>
-      </w:r>
-      <w:proofErr w:type="spellStart"/>
-      <w:r>
-        <w:t>mkdir</w:t>
-      </w:r>
-      <w:proofErr w:type="spellEnd"/>
-      <w:r>
-        <w:t>: make directory</w:t>
-      </w:r>
-    </w:p>
-    <w:p>
-      <w:pPr>
-        <w:spacing w:after="0" w:line="240" w:lineRule="auto"/>
-      </w:pPr>
-      <w:r>
-        <w:tab/>
-      </w:r>
-      <w:r>
-        <w:tab/>
-        <w:t>*</w:t>
-      </w:r>
-      <w:proofErr w:type="gramStart"/>
-      <w:r>
-        <w:t>option</w:t>
-      </w:r>
-      <w:proofErr w:type="gramEnd"/>
-      <w:r>
-        <w:t>: -p = create nested directories (separate with /)</w:t>
-      </w:r>
-    </w:p>
-    <w:p>
-      <w:pPr>
-        <w:spacing w:after="0" w:line="240" w:lineRule="auto"/>
-      </w:pPr>
-      <w:r>
-        <w:tab/>
-      </w:r>
-      <w:proofErr w:type="spellStart"/>
-      <w:r>
-        <w:t>r</w:t>
-      </w:r>
-      <w:r>
-        <w:t>mdir</w:t>
-      </w:r>
-      <w:proofErr w:type="spellEnd"/>
-      <w:r>
-        <w:t>: remove directory</w:t>
-      </w:r>
-    </w:p>
-    <w:p>
-      <w:pPr>
-        <w:spacing w:after="0" w:line="240" w:lineRule="auto"/>
-      </w:pPr>
-      <w:r>
-        <w:tab/>
-      </w:r>
-      <w:r>
-        <w:tab/>
-        <w:t>*</w:t>
-      </w:r>
-      <w:proofErr w:type="gramStart"/>
-      <w:r>
-        <w:t>only</w:t>
-      </w:r>
-      <w:proofErr w:type="gramEnd"/>
-      <w:r>
-        <w:t xml:space="preserve"> works on empty directories</w:t>
-      </w:r>
-    </w:p>
-    <w:p>
-      <w:pPr>
-        <w:spacing w:after="0" w:line="240" w:lineRule="auto"/>
-      </w:pPr>
-      <w:r>
-        <w:tab/>
-      </w:r>
-      <w:proofErr w:type="spellStart"/>
-      <w:r>
-        <w:t>wc</w:t>
-      </w:r>
-      <w:proofErr w:type="spellEnd"/>
-      <w:r>
-        <w:t>: line, word, and byte(character) count of a file</w:t>
-      </w:r>
-    </w:p>
-    <w:p>
-      <w:pPr>
-        <w:spacing w:after="0" w:line="240" w:lineRule="auto"/>
-      </w:pPr>
-      <w:r>
-        <w:tab/>
-      </w:r>
-      <w:r>
-        <w:tab/>
-        <w:t>*option: -l = line count only</w:t>
-      </w:r>
-    </w:p>
-    <w:p>
-      <w:pPr>
-        <w:spacing w:after="0" w:line="240" w:lineRule="auto"/>
-      </w:pPr>
-      <w:r>
-        <w:tab/>
-        <w:t>sort: sort lines of a file and print result</w:t>
-      </w:r>
-    </w:p>
-    <w:p>
-      <w:pPr>
-        <w:spacing w:after="0" w:line="240" w:lineRule="auto"/>
-      </w:pPr>
-      <w:r>
-        <w:tab/>
-      </w:r>
-      <w:r>
-        <w:tab/>
-        <w:t>*options: -n = numerical, -r = reverse order, -k = sort by particular column</w:t>
-      </w:r>
-    </w:p>
-    <w:p>
-      <w:pPr>
-        <w:spacing w:after="0" w:line="240" w:lineRule="auto"/>
-      </w:pPr>
-      <w:r>
-        <w:tab/>
-      </w:r>
-      <w:proofErr w:type="spellStart"/>
-      <w:r>
-        <w:t>uniq</w:t>
-      </w:r>
-      <w:proofErr w:type="spellEnd"/>
-      <w:r>
-        <w:t>: show only unique lines of a file</w:t>
-      </w:r>
-    </w:p>
-    <w:p>
-      <w:pPr>
-        <w:spacing w:after="0" w:line="240" w:lineRule="auto"/>
-      </w:pPr>
-      <w:r>
-        <w:tab/>
-      </w:r>
-      <w:r>
-        <w:tab/>
-        <w:t>*lines must be sorted first</w:t>
-      </w:r>
-    </w:p>
-    <w:p>
-      <w:pPr>
-        <w:spacing w:after="0" w:line="240" w:lineRule="auto"/>
-      </w:pPr>
-      <w:r>
-        <w:tab/>
-      </w:r>
-      <w:r>
-        <w:tab/>
-        <w:t xml:space="preserve">*option: -c count of </w:t>
-      </w:r>
-      <w:proofErr w:type="spellStart"/>
-      <w:r>
-        <w:t>occurance</w:t>
-      </w:r>
-      <w:proofErr w:type="spellEnd"/>
-      <w:r>
-        <w:t xml:space="preserve"> for each unique element</w:t>
-      </w:r>
-    </w:p>
-    <w:p>
-      <w:pPr>
-        <w:spacing w:after="0" w:line="240" w:lineRule="auto"/>
-      </w:pPr>
-      <w:r>
-        <w:tab/>
-        <w:t>file: determine type of file</w:t>
-      </w:r>
-    </w:p>
-    <w:p>
-      <w:pPr>
-        <w:spacing w:after="0" w:line="240" w:lineRule="auto"/>
-      </w:pPr>
-      <w:r>
-        <w:tab/>
-      </w:r>
-      <w:r>
-        <w:tab/>
-        <w:t>*can be used to figure out what the line terminator character is</w:t>
-      </w:r>
-    </w:p>
-    <w:p>
-      <w:pPr>
-        <w:spacing w:after="0" w:line="240" w:lineRule="auto"/>
-      </w:pPr>
-      <w:r>
-        <w:tab/>
-        <w:t>head: print the head (first few lines) of a file</w:t>
-      </w:r>
-    </w:p>
-    <w:p>
-      <w:pPr>
-        <w:spacing w:after="0" w:line="240" w:lineRule="auto"/>
-      </w:pPr>
-      <w:r>
-        <w:tab/>
-      </w:r>
-      <w:r>
-        <w:tab/>
-        <w:t>*option: -n = number of lines to print (follow n by a space and a number)</w:t>
-      </w:r>
-    </w:p>
-    <w:p>
-      <w:pPr>
-        <w:spacing w:after="0" w:line="240" w:lineRule="auto"/>
-      </w:pPr>
-      <w:r>
-        <w:tab/>
-      </w:r>
-      <w:r>
-        <w:tab/>
-      </w:r>
-      <w:r>
-        <w:tab/>
-        <w:t>-Add a – or + before the number to do all besides for certain numbers of lines</w:t>
-      </w:r>
-    </w:p>
-    <w:p>
-      <w:pPr>
-        <w:spacing w:after="0" w:line="240" w:lineRule="auto"/>
-      </w:pPr>
-      <w:r>
-        <w:tab/>
-        <w:t>tail: print the tail</w:t>
-      </w:r>
-    </w:p>
-    <w:p>
-      <w:pPr>
-        <w:spacing w:after="0" w:line="240" w:lineRule="auto"/>
-      </w:pPr>
-      <w:r>
-        <w:tab/>
-      </w:r>
-      <w:r>
-        <w:tab/>
-        <w:t>*</w:t>
-      </w:r>
-      <w:proofErr w:type="gramStart"/>
-      <w:r>
-        <w:t>tail</w:t>
-      </w:r>
-      <w:proofErr w:type="gramEnd"/>
-      <w:r>
-        <w:t xml:space="preserve"> -n +2: don’t include header</w:t>
-      </w:r>
-    </w:p>
-    <w:p>
-      <w:pPr>
-        <w:spacing w:after="0" w:line="240" w:lineRule="auto"/>
-      </w:pPr>
-      <w:r>
-        <w:tab/>
-        <w:t>history: prints recent history of commands</w:t>
-      </w:r>
-    </w:p>
-    <w:p>
-      <w:pPr>
-        <w:spacing w:after="0" w:line="240" w:lineRule="auto"/>
-      </w:pPr>
-      <w:r>
-        <w:tab/>
-      </w:r>
-      <w:r>
-        <w:tab/>
-        <w:t>*</w:t>
-      </w:r>
-      <w:proofErr w:type="gramStart"/>
-      <w:r>
-        <w:t>pipe</w:t>
-      </w:r>
-      <w:proofErr w:type="gramEnd"/>
-      <w:r>
-        <w:t xml:space="preserve"> into tail for last 10, pipe into less to browse</w:t>
-      </w:r>
-    </w:p>
-    <w:p>
-      <w:pPr>
-        <w:spacing w:after="0" w:line="240" w:lineRule="auto"/>
-      </w:pPr>
-      <w:r>
-        <w:tab/>
-        <w:t>diff: show the differences between two files</w:t>
-      </w:r>
-    </w:p>
-    <w:p>
-      <w:pPr>
-        <w:spacing w:after="0" w:line="240" w:lineRule="auto"/>
-      </w:pPr>
-      <w:r>
-        <w:tab/>
-        <w:t>cp: copy from argument 1 to argument 2</w:t>
-      </w:r>
-    </w:p>
-    <w:p>
-      <w:pPr>
-        <w:spacing w:after="0" w:line="240" w:lineRule="auto"/>
-      </w:pPr>
-      <w:r>
-        <w:tab/>
-      </w:r>
-      <w:r>
-        <w:tab/>
-        <w:t>*Can add a slash behind argument 2 followed by a new name for the file</w:t>
-      </w:r>
-    </w:p>
-    <w:p>
-      <w:pPr>
-        <w:spacing w:after="0" w:line="240" w:lineRule="auto"/>
-      </w:pPr>
-      <w:r>
-        <w:tab/>
-      </w:r>
-      <w:r>
-        <w:tab/>
-        <w:t>*Add a -r option to copy everything recursively (not just the files but directories too)</w:t>
-      </w:r>
-    </w:p>
-    <w:p>
-      <w:pPr>
-        <w:spacing w:after="0" w:line="240" w:lineRule="auto"/>
-      </w:pPr>
-      <w:r>
-        <w:tab/>
-      </w:r>
-      <w:r>
-        <w:tab/>
-        <w:t>*Add -f option for force… don’t know why</w:t>
-      </w:r>
-    </w:p>
-    <w:p>
-      <w:pPr>
-        <w:spacing w:after="0" w:line="240" w:lineRule="auto"/>
-        <w:rPr>
-          <w:color w:val="0070C0"/>
-        </w:rPr>
-      </w:pPr>
-      <w:r>
-        <w:tab/>
-        <w:t xml:space="preserve">Redirect text into file: </w:t>
-      </w:r>
-      <w:r>
-        <w:rPr>
-          <w:color w:val="0070C0"/>
-        </w:rPr>
-        <w:t>command</w:t>
-      </w:r>
-      <w:r>
-        <w:t xml:space="preserve"> &gt; </w:t>
-      </w:r>
-      <w:r>
-        <w:rPr>
-          <w:color w:val="0070C0"/>
-        </w:rPr>
-        <w:t>filename</w:t>
-      </w:r>
-    </w:p>
-    <w:p>
-      <w:pPr>
-        <w:spacing w:after="0" w:line="240" w:lineRule="auto"/>
-        <w:rPr>
-          <w:color w:val="0070C0"/>
-        </w:rPr>
-      </w:pPr>
-      <w:r>
-        <w:rPr>
-          <w:color w:val="0070C0"/>
-        </w:rPr>
-        <w:tab/>
-      </w:r>
-      <w:r>
-        <w:t xml:space="preserve">Append </w:t>
-      </w:r>
-      <w:proofErr w:type="spellStart"/>
-      <w:r>
-        <w:t>stdout</w:t>
-      </w:r>
-      <w:proofErr w:type="spellEnd"/>
-      <w:r>
-        <w:t xml:space="preserve"> to file: </w:t>
-      </w:r>
-      <w:r>
-        <w:rPr>
-          <w:color w:val="0070C0"/>
-        </w:rPr>
-        <w:t xml:space="preserve">command </w:t>
-      </w:r>
-      <w:r>
-        <w:t>&gt;&gt;</w:t>
-      </w:r>
-      <w:r>
-        <w:rPr>
-          <w:color w:val="0070C0"/>
-        </w:rPr>
-        <w:t xml:space="preserve"> filename</w:t>
-      </w:r>
-    </w:p>
-    <w:p>
-      <w:pPr>
-        <w:spacing w:after="0" w:line="240" w:lineRule="auto"/>
-      </w:pPr>
-      <w:r>
-        <w:tab/>
-      </w:r>
-      <w:r>
-        <w:t xml:space="preserve">Redirect contents of file to stdin: </w:t>
-      </w:r>
-      <w:r>
-        <w:rPr>
-          <w:color w:val="0070C0"/>
-        </w:rPr>
-        <w:t>command</w:t>
-      </w:r>
-      <w:r>
-        <w:t xml:space="preserve"> &lt;</w:t>
-      </w:r>
-      <w:r>
-        <w:rPr>
-          <w:color w:val="0070C0"/>
-        </w:rPr>
-        <w:t xml:space="preserve"> filename</w:t>
-      </w:r>
-    </w:p>
-    <w:p>
-      <w:pPr>
-        <w:spacing w:after="0" w:line="240" w:lineRule="auto"/>
-      </w:pPr>
-      <w:r>
-        <w:tab/>
-      </w:r>
-      <w:r>
-        <w:t>t</w:t>
-      </w:r>
-      <w:r>
-        <w:t>r: translate</w:t>
-      </w:r>
-    </w:p>
-    <w:p>
-      <w:pPr>
-        <w:spacing w:after="0" w:line="240" w:lineRule="auto"/>
-      </w:pPr>
-      <w:r>
-        <w:tab/>
-      </w:r>
-      <w:r>
-        <w:tab/>
-        <w:t>*arguments: what to find, what to change it to</w:t>
-      </w:r>
-    </w:p>
-    <w:p>
-      <w:pPr>
-        <w:spacing w:after="0" w:line="240" w:lineRule="auto"/>
-      </w:pPr>
-      <w:r>
-        <w:tab/>
-      </w:r>
-      <w:r>
-        <w:tab/>
-        <w:t>*</w:t>
-      </w:r>
-      <w:proofErr w:type="gramStart"/>
-      <w:r>
-        <w:t>example</w:t>
-      </w:r>
-      <w:proofErr w:type="gramEnd"/>
-      <w:r>
-        <w:t xml:space="preserve">: </w:t>
-      </w:r>
-      <w:r>
-        <w:t>read in info from a file1, output changed into a file2</w:t>
-      </w:r>
-    </w:p>
-    <w:p>
-      <w:pPr>
-        <w:spacing w:after="0" w:line="240" w:lineRule="auto"/>
-        <w:ind w:left="1440" w:firstLine="720"/>
-      </w:pPr>
-      <w:r>
-        <w:t>tr “,” “;”</w:t>
-      </w:r>
-      <w:r>
-        <w:t xml:space="preserve"> &lt; [file</w:t>
-      </w:r>
-      <w:r>
-        <w:t>1</w:t>
-      </w:r>
-      <w:r>
-        <w:t>]</w:t>
-      </w:r>
-      <w:r>
-        <w:t xml:space="preserve"> &gt; [file2]</w:t>
-      </w:r>
-    </w:p>
-    <w:p>
-      <w:pPr>
-        <w:spacing w:after="0" w:line="240" w:lineRule="auto"/>
-      </w:pPr>
-      <w:r>
-        <w:tab/>
-        <w:t>| pipe output into an i</w:t>
-      </w:r>
-      <w:r>
-        <w:t>n</w:t>
-      </w:r>
-      <w:r>
-        <w:t>put for a new command</w:t>
-      </w:r>
-    </w:p>
-    <w:p>
-      <w:pPr>
-        <w:spacing w:after="0" w:line="240" w:lineRule="auto"/>
-      </w:pPr>
-      <w:r>
-        <w:tab/>
-      </w:r>
-      <w:r>
-        <w:t>cut: grab rows</w:t>
-      </w:r>
-    </w:p>
-    <w:p>
-      <w:pPr>
-        <w:spacing w:after="0" w:line="240" w:lineRule="auto"/>
-      </w:pPr>
-      <w:r>
-        <w:tab/>
-      </w:r>
-      <w:r>
-        <w:tab/>
-        <w:t>*option: -d followed by “what separates rows”</w:t>
-      </w:r>
-    </w:p>
-    <w:p>
-      <w:pPr>
-        <w:spacing w:after="0" w:line="240" w:lineRule="auto"/>
-      </w:pPr>
-      <w:r>
-        <w:tab/>
-      </w:r>
-      <w:r>
-        <w:tab/>
-        <w:t>*option: -f followed by which columns to display</w:t>
-      </w:r>
-    </w:p>
-    <w:p>
-      <w:pPr>
-        <w:spacing w:after="0" w:line="240" w:lineRule="auto"/>
-      </w:pPr>
-      <w:r>
-        <w:tab/>
-        <w:t>grep: find all lines of a file matching a given pattern</w:t>
-      </w:r>
-    </w:p>
-    <w:p>
-      <w:pPr>
-        <w:spacing w:after="0" w:line="240" w:lineRule="auto"/>
-      </w:pPr>
-      <w:r>
-        <w:tab/>
-      </w:r>
-      <w:r>
-        <w:tab/>
-        <w:t>*arguments: search term, file</w:t>
-      </w:r>
-    </w:p>
-    <w:p>
-      <w:pPr>
-        <w:spacing w:after="0" w:line="240" w:lineRule="auto"/>
-      </w:pPr>
-      <w:r>
-        <w:tab/>
-      </w:r>
-      <w:r>
-        <w:tab/>
-        <w:t>*can match one of many strings: “[string1]\|[string2]”</w:t>
-      </w:r>
-    </w:p>
-    <w:p>
-      <w:pPr>
-        <w:spacing w:after="0" w:line="240" w:lineRule="auto"/>
-      </w:pPr>
-      <w:r>
-        <w:tab/>
-      </w:r>
-      <w:r>
-        <w:tab/>
-        <w:t>*option: -c count lines containing match, -w match only full words, -</w:t>
-      </w:r>
-      <w:proofErr w:type="spellStart"/>
-      <w:r>
-        <w:t>i</w:t>
-      </w:r>
-      <w:proofErr w:type="spellEnd"/>
-      <w:r>
-        <w:t xml:space="preserve"> case insensitive</w:t>
-      </w:r>
-    </w:p>
-    <w:p>
-      <w:pPr>
-        <w:spacing w:after="0" w:line="240" w:lineRule="auto"/>
-      </w:pPr>
-      <w:r>
-        <w:tab/>
-      </w:r>
-      <w:r>
-        <w:tab/>
-        <w:t>*option: -B (followed by #) print # lines before match, -A print # lines after match</w:t>
-      </w:r>
-    </w:p>
-    <w:p>
-      <w:pPr>
-        <w:spacing w:after="0" w:line="240" w:lineRule="auto"/>
-      </w:pPr>
-      <w:r>
-        <w:lastRenderedPageBreak/>
-        <w:tab/>
-      </w:r>
-      <w:r>
-        <w:tab/>
-        <w:t>*</w:t>
-      </w:r>
-      <w:proofErr w:type="gramStart"/>
-      <w:r>
-        <w:t>option</w:t>
-      </w:r>
-      <w:proofErr w:type="gramEnd"/>
-      <w:r>
-        <w:t>: -n show line number of match, -v print all lines excluding matches</w:t>
-      </w:r>
-    </w:p>
-    <w:p>
-      <w:pPr>
-        <w:spacing w:after="0" w:line="240" w:lineRule="auto"/>
-      </w:pPr>
-      <w:r>
-        <w:tab/>
-        <w:t>paste: adding columns (pasting columns together)</w:t>
-      </w:r>
-    </w:p>
-    <w:p>
-      <w:pPr>
-        <w:spacing w:after="0" w:line="240" w:lineRule="auto"/>
-      </w:pPr>
-      <w:r>
-        <w:tab/>
-      </w:r>
-      <w:r>
-        <w:t>f</w:t>
-      </w:r>
-      <w:r>
-        <w:t>ind: find files in the system</w:t>
-      </w:r>
-    </w:p>
-    <w:p>
-      <w:pPr>
-        <w:spacing w:after="0" w:line="240" w:lineRule="auto"/>
-      </w:pPr>
-      <w:r>
-        <w:tab/>
-      </w:r>
-      <w:r>
-        <w:tab/>
-        <w:t>*arguments: directory to search, search term</w:t>
-      </w:r>
-    </w:p>
-    <w:p>
-      <w:pPr>
-        <w:spacing w:after="0" w:line="240" w:lineRule="auto"/>
-      </w:pPr>
-      <w:r>
         <w:tab/>
       </w:r>
       <w:r>
@@ -2967,52 +2940,52 @@
         <w:spacing w:after="0" w:line="240" w:lineRule="auto"/>
       </w:pPr>
       <w:r>
+        <w:tab/>
+      </w:r>
+      <w:r>
+        <w:t>nano: open in text editor</w:t>
+      </w:r>
+    </w:p>
+    <w:p>
+      <w:pPr>
+        <w:spacing w:after="0" w:line="240" w:lineRule="auto"/>
+      </w:pPr>
+      <w:r>
+        <w:tab/>
+      </w:r>
+      <w:r>
+        <w:tab/>
+        <w:t>*argument: which file to open</w:t>
+      </w:r>
+    </w:p>
+    <w:p>
+      <w:pPr>
+        <w:spacing w:after="0" w:line="240" w:lineRule="auto"/>
+      </w:pPr>
+      <w:r>
+        <w:tab/>
+        <w:t>$(): return a value</w:t>
+      </w:r>
+    </w:p>
+    <w:p>
+      <w:pPr>
+        <w:spacing w:after="0" w:line="240" w:lineRule="auto"/>
+      </w:pPr>
+      <w:r>
+        <w:tab/>
+      </w:r>
+      <w:r>
+        <w:tab/>
+        <w:t>Does whatever is inside the parentheses and then assigns the output to variable</w:t>
+      </w:r>
+    </w:p>
+    <w:p>
+      <w:pPr>
+        <w:spacing w:after="0" w:line="240" w:lineRule="auto"/>
+      </w:pPr>
+      <w:r>
         <w:lastRenderedPageBreak/>
         <w:tab/>
-      </w:r>
-      <w:r>
-        <w:t>nano: open in text editor</w:t>
-      </w:r>
-    </w:p>
-    <w:p>
-      <w:pPr>
-        <w:spacing w:after="0" w:line="240" w:lineRule="auto"/>
-      </w:pPr>
-      <w:r>
-        <w:tab/>
-      </w:r>
-      <w:r>
-        <w:tab/>
-        <w:t>*argument: which file to open</w:t>
-      </w:r>
-    </w:p>
-    <w:p>
-      <w:pPr>
-        <w:spacing w:after="0" w:line="240" w:lineRule="auto"/>
-      </w:pPr>
-      <w:r>
-        <w:tab/>
-        <w:t>$(): return a value</w:t>
-      </w:r>
-    </w:p>
-    <w:p>
-      <w:pPr>
-        <w:spacing w:after="0" w:line="240" w:lineRule="auto"/>
-      </w:pPr>
-      <w:r>
-        <w:tab/>
-      </w:r>
-      <w:r>
-        <w:tab/>
-        <w:t>Does whatever is inside the parentheses and then assigns the output to variable</w:t>
-      </w:r>
-    </w:p>
-    <w:p>
-      <w:pPr>
-        <w:spacing w:after="0" w:line="240" w:lineRule="auto"/>
-      </w:pPr>
-      <w:r>
-        <w:tab/>
         <w:t>Changing the value of a variable</w:t>
       </w:r>
     </w:p>
@@ -3735,55 +3708,55 @@
       </w:pPr>
       <w:proofErr w:type="spellStart"/>
       <w:r>
+        <w:t>Conda</w:t>
+      </w:r>
+      <w:proofErr w:type="spellEnd"/>
+    </w:p>
+    <w:p>
+      <w:pPr>
+        <w:spacing w:after="0" w:line="240" w:lineRule="auto"/>
+      </w:pPr>
+      <w:r>
+        <w:tab/>
+        <w:t>*Purpose: regulating and universalizing package installs</w:t>
+      </w:r>
+    </w:p>
+    <w:p>
+      <w:pPr>
+        <w:spacing w:after="0" w:line="240" w:lineRule="auto"/>
+      </w:pPr>
+      <w:r>
+        <w:tab/>
+      </w:r>
+      <w:r>
+        <w:tab/>
+        <w:t xml:space="preserve">-Anaconda (larger, more complete) and </w:t>
+      </w:r>
+      <w:proofErr w:type="spellStart"/>
+      <w:r>
+        <w:t>miniconda</w:t>
+      </w:r>
+      <w:proofErr w:type="spellEnd"/>
+      <w:r>
+        <w:t xml:space="preserve"> (simpler)</w:t>
+      </w:r>
+    </w:p>
+    <w:p>
+      <w:pPr>
+        <w:spacing w:after="0" w:line="240" w:lineRule="auto"/>
+      </w:pPr>
+      <w:r>
+        <w:tab/>
+        <w:t>*Getting started:</w:t>
+      </w:r>
+    </w:p>
+    <w:p>
+      <w:pPr>
+        <w:spacing w:after="0" w:line="240" w:lineRule="auto"/>
+        <w:ind w:left="720" w:firstLine="720"/>
+      </w:pPr>
+      <w:r>
         <w:lastRenderedPageBreak/>
-        <w:t>Conda</w:t>
-      </w:r>
-      <w:proofErr w:type="spellEnd"/>
-    </w:p>
-    <w:p>
-      <w:pPr>
-        <w:spacing w:after="0" w:line="240" w:lineRule="auto"/>
-      </w:pPr>
-      <w:r>
-        <w:tab/>
-        <w:t>*Purpose: regulating and universalizing package installs</w:t>
-      </w:r>
-    </w:p>
-    <w:p>
-      <w:pPr>
-        <w:spacing w:after="0" w:line="240" w:lineRule="auto"/>
-      </w:pPr>
-      <w:r>
-        <w:tab/>
-      </w:r>
-      <w:r>
-        <w:tab/>
-        <w:t xml:space="preserve">-Anaconda (larger, more complete) and </w:t>
-      </w:r>
-      <w:proofErr w:type="spellStart"/>
-      <w:r>
-        <w:t>miniconda</w:t>
-      </w:r>
-      <w:proofErr w:type="spellEnd"/>
-      <w:r>
-        <w:t xml:space="preserve"> (simpler)</w:t>
-      </w:r>
-    </w:p>
-    <w:p>
-      <w:pPr>
-        <w:spacing w:after="0" w:line="240" w:lineRule="auto"/>
-      </w:pPr>
-      <w:r>
-        <w:tab/>
-        <w:t>*Getting started:</w:t>
-      </w:r>
-    </w:p>
-    <w:p>
-      <w:pPr>
-        <w:spacing w:after="0" w:line="240" w:lineRule="auto"/>
-        <w:ind w:left="720" w:firstLine="720"/>
-      </w:pPr>
-      <w:r>
         <w:t>-Download by finding the command for the proper version online</w:t>
       </w:r>
     </w:p>

</xml_diff>